<commit_message>
Adding extra comments to H5
</commit_message>
<xml_diff>
--- a/SAiP/Module2/H5CloudArchitectualEvaluation/ExperiencesInTheCloud.docx
+++ b/SAiP/Module2/H5CloudArchitectualEvaluation/ExperiencesInTheCloud.docx
@@ -269,6 +269,27 @@
     </w:p>
     <w:p>
       <w:pPr>
+        <w:pStyle w:val="Listeafsnit"/>
+        <w:numPr>
+          <w:ilvl w:val="0"/>
+          <w:numId w:val="2"/>
+        </w:numPr>
+        <w:spacing w:after="0"/>
+      </w:pPr>
+      <w:r>
+        <w:t xml:space="preserve">Hvilke udsving i </w:t>
+      </w:r>
+      <w:proofErr w:type="spellStart"/>
+      <w:r>
+        <w:t>QoS</w:t>
+      </w:r>
+      <w:proofErr w:type="spellEnd"/>
+      <w:r>
+        <w:t xml:space="preserve"> kan vi risikere (determinisme)? </w:t>
+      </w:r>
+    </w:p>
+    <w:p>
+      <w:pPr>
         <w:spacing w:after="0"/>
       </w:pPr>
     </w:p>
@@ -365,14 +386,14 @@
         <w:spacing w:after="0"/>
       </w:pPr>
       <w:r>
-        <w:t>Når man overdrager ansvaret for dele af ens system til en anden har det naturligvis den fordel at det er dennes ansvar at sikre at det kører efter aftale. Det er som regel derfor man vælger en anden udbyder; fordi man enten ikke selv har ressourcer</w:t>
-      </w:r>
-      <w:r>
-        <w:t xml:space="preserve"> til det eller det er ufordelagtigt. Disse ressourcer kan være i form </w:t>
+        <w:t xml:space="preserve">Når man overdrager ansvaret for dele af ens system til en anden har det naturligvis den fordel at det er dennes ansvar at sikre at det kører efter aftale. Det er som regel derfor man vælger en anden udbyder; </w:t>
       </w:r>
       <w:r>
         <w:lastRenderedPageBreak/>
-        <w:t xml:space="preserve">af penge, erfaring (der er jo nogle der skal </w:t>
+        <w:t>fordi man enten ikke selv har ressourcer</w:t>
+      </w:r>
+      <w:r>
+        <w:t xml:space="preserve"> til det eller det er ufordelagtigt. Disse ressourcer kan være i form af penge, erfaring (der er jo nogle der skal </w:t>
       </w:r>
       <w:proofErr w:type="spellStart"/>
       <w:r>
@@ -650,7 +671,13 @@
       </w:r>
       <w:proofErr w:type="spellEnd"/>
       <w:r>
-        <w:t>). Og endelig kan man købe en chip der er skræddersyet til end behov (</w:t>
+        <w:t xml:space="preserve">). Og endelig kan man købe en chip der er </w:t>
+      </w:r>
+      <w:r>
+        <w:t>skræddersyet til ens</w:t>
+      </w:r>
+      <w:r>
+        <w:t xml:space="preserve"> behov (</w:t>
       </w:r>
       <w:proofErr w:type="spellStart"/>
       <w:r>
@@ -660,6 +687,105 @@
       <w:r>
         <w:t>).</w:t>
       </w:r>
+    </w:p>
+    <w:p>
+      <w:pPr>
+        <w:spacing w:after="0"/>
+      </w:pPr>
+    </w:p>
+    <w:p>
+      <w:pPr>
+        <w:spacing w:after="0"/>
+      </w:pPr>
+      <w:r>
+        <w:lastRenderedPageBreak/>
+        <w:t xml:space="preserve">Meget ofte er data ikke bare data. Der kan være tale om nationale hemmeligheder eller personfølsomme data, som er beskyttet af specielle juridiske regler for hvor og hvordan disse oplysninger fysisk skal lagres og slettes. Når man arbejder i skyen er man som udgangspunkt ligeglad med hvor ens data lagres, men disse juridiske aspekter kan gøre det nødvendigt at sikre at data fysisk lagres et bestemt sted, og at data når den slettes </w:t>
+      </w:r>
+      <w:proofErr w:type="gramStart"/>
+      <w:r>
+        <w:t>gøres</w:t>
+      </w:r>
+      <w:proofErr w:type="gramEnd"/>
+      <w:r>
+        <w:t xml:space="preserve"> efter de rigtige retningslinjer (f.eks. </w:t>
+      </w:r>
+      <w:proofErr w:type="spellStart"/>
+      <w:r>
+        <w:t>DoDs</w:t>
+      </w:r>
+      <w:proofErr w:type="spellEnd"/>
+      <w:r>
+        <w:t xml:space="preserve"> regler for data sletning). Hvis en server i en virtuel farm går ned flytter data og server øjeblikkeligt over på en anden server, da data gemmes redundant (raid), men hvad med den server der er gået ned? Hvis den kommer op og fungere igen, vil den så blive brugt til noget andet hvor data evt. kan genskabes af den nye bruger? Eller risikere vi at den fysiske server/disk smides på lossepladsen hvor dens data evt. kan genskabes? Alt efter de juridiske krav er det </w:t>
+      </w:r>
+      <w:r>
+        <w:t>vigtigt at tage højde for disse ting i kontrakten.</w:t>
+      </w:r>
+    </w:p>
+    <w:p>
+      <w:pPr>
+        <w:spacing w:after="0"/>
+      </w:pPr>
+    </w:p>
+    <w:p>
+      <w:pPr>
+        <w:spacing w:after="0"/>
+      </w:pPr>
+      <w:r>
+        <w:t xml:space="preserve">Med virtuel placering af data i skyen kan det være meget svært at garantere </w:t>
+      </w:r>
+      <w:proofErr w:type="spellStart"/>
+      <w:r>
+        <w:t>svartider</w:t>
+      </w:r>
+      <w:proofErr w:type="spellEnd"/>
+      <w:r>
+        <w:t xml:space="preserve"> af to på hinanden følgende kald, specielt med load distribution og multiple servere. Udbyderen vil måske garantere en </w:t>
+      </w:r>
+      <w:proofErr w:type="spellStart"/>
+      <w:r>
+        <w:t>maximum</w:t>
+      </w:r>
+      <w:proofErr w:type="spellEnd"/>
+      <w:r>
+        <w:t xml:space="preserve"> </w:t>
+      </w:r>
+      <w:proofErr w:type="spellStart"/>
+      <w:r>
+        <w:t>svartid</w:t>
+      </w:r>
+      <w:proofErr w:type="spellEnd"/>
+      <w:r>
+        <w:t>, men da det går imod ideen om skyen at holde tæt styr på den fysiske placering af de forskellige virtuelle servere</w:t>
+      </w:r>
+      <w:r>
+        <w:t xml:space="preserve">. Ofte er det rigeligt at kende den maksimale </w:t>
+      </w:r>
+      <w:proofErr w:type="spellStart"/>
+      <w:r>
+        <w:t>svartid</w:t>
+      </w:r>
+      <w:proofErr w:type="spellEnd"/>
+      <w:r>
+        <w:t xml:space="preserve">, men i specielle tilfælde kan det være vigtigt at </w:t>
+      </w:r>
+      <w:proofErr w:type="spellStart"/>
+      <w:r>
+        <w:t>svartiden</w:t>
+      </w:r>
+      <w:proofErr w:type="spellEnd"/>
+      <w:r>
+        <w:t xml:space="preserve"> er deterministisk, eller ikke varierer ret meget mellem forskellige servere. I dette tilfælde kan det være problematisk at anvende skyen.</w:t>
+      </w:r>
+    </w:p>
+    <w:p>
+      <w:pPr>
+        <w:spacing w:after="0"/>
+      </w:pPr>
+    </w:p>
+    <w:p>
+      <w:pPr>
+        <w:spacing w:after="0"/>
+      </w:pPr>
     </w:p>
     <w:sectPr>
       <w:pgSz w:w="11906" w:h="16838"/>
@@ -1389,7 +1515,7 @@
 </file>
 
 <file path=customXml/itemProps1.xml><?xml version="1.0" encoding="utf-8"?>
-<ds:datastoreItem xmlns:ds="http://schemas.openxmlformats.org/officeDocument/2006/customXml" ds:itemID="{936BACCD-84AA-426F-A00E-6A4086EB1D85}">
+<ds:datastoreItem xmlns:ds="http://schemas.openxmlformats.org/officeDocument/2006/customXml" ds:itemID="{68C05A79-ACA6-4686-B478-E4D5ABC54E56}">
   <ds:schemaRefs>
     <ds:schemaRef ds:uri="http://schemas.openxmlformats.org/officeDocument/2006/bibliography"/>
   </ds:schemaRefs>

</xml_diff>